<commit_message>
modification de la motivation
</commit_message>
<xml_diff>
--- a/Ecrit.docx
+++ b/Ecrit.docx
@@ -21,7 +21,19 @@
     </w:p>
     <w:p>
       <w:r>
-        <w:t xml:space="preserve">Avant de commencer ce long TM, j’aimerais vous racontez mon histoire et ce qui m’a conduit à faire ce long projet. </w:t>
+        <w:t xml:space="preserve">Avant de commencer ce long TM, j’aimerais vous racontez </w:t>
+      </w:r>
+      <w:r>
+        <w:t>une</w:t>
+      </w:r>
+      <w:r>
+        <w:t xml:space="preserve"> histoire</w:t>
+      </w:r>
+      <w:r>
+        <w:t>, mon histoire</w:t>
+      </w:r>
+      <w:r>
+        <w:t xml:space="preserve"> et ce qui m’a conduit à faire ce long projet. </w:t>
       </w:r>
       <w:r>
         <w:t>Dès que j’en ai eu l’âge</w:t>
@@ -771,107 +783,107 @@
         <w:footnoteReference w:id="5"/>
       </w:r>
       <w:r>
-        <w:t xml:space="preserve"> dans le personnage afin de lui donner un rendu très réaliste et cela permet également de faire différentes torsions sur le</w:t>
+        <w:t xml:space="preserve"> dans le personnage afin de lui donner un rendu très réaliste et cela permet également de faire différentes torsions sur le corps, ce qui donne un résultat encore plus réaliste. Au début, j’avais beaucoup hésiter à utiliser cette méthode, car elle est souvent, presque toujours, utiliser pour la 3</w:t>
+      </w:r>
+      <w:r>
+        <w:t>D</w:t>
+      </w:r>
+      <w:r>
+        <w:t xml:space="preserve"> alors que mon projet est 2</w:t>
+      </w:r>
+      <w:r>
+        <w:t>D</w:t>
+      </w:r>
+      <w:r>
+        <w:t>. Ensuite</w:t>
+      </w:r>
+      <w:r>
+        <w:t xml:space="preserve">, j’ai fait plus de </w:t>
+      </w:r>
+      <w:r>
+        <w:lastRenderedPageBreak/>
+        <w:t>recherche, j’ai essayé pour voir ce que ca donnait et j’ai finalement j’ai décider de l’utiliser pour mon projet.</w:t>
+      </w:r>
+    </w:p>
+    <w:p>
+      <w:pPr>
+        <w:jc w:val="both"/>
+      </w:pPr>
+      <w:r>
+        <w:t>Pour réaliser cette technique</w:t>
+      </w:r>
+      <w:r>
+        <w:t>, a</w:t>
+      </w:r>
+      <w:r>
+        <w:t xml:space="preserve">vant de commencer, j’ai téléchargé dans Unity deux </w:t>
+      </w:r>
+      <w:r>
+        <w:rPr>
+          <w:i/>
+        </w:rPr>
+        <w:t>package manag</w:t>
+      </w:r>
+      <w:r>
+        <w:rPr>
+          <w:i/>
+        </w:rPr>
+        <w:t>er</w:t>
+      </w:r>
+      <w:r>
+        <w:t xml:space="preserve"> : 2D Animation, qui contient </w:t>
+      </w:r>
+      <w:r>
+        <w:t>tous les outils nécessaires</w:t>
+      </w:r>
+      <w:r>
+        <w:t xml:space="preserve"> pour l’animation grâce au squelette, et 2D IK, qui servira par la suite afin de pouvoir utiliser la cinématique inverse (qui </w:t>
+      </w:r>
+      <w:r>
+        <w:t>sera utilisé pour pouvoir faire des mouvements et des rotations plus rapidement avec le personnage en question).</w:t>
+      </w:r>
+      <w:r>
+        <w:t xml:space="preserve"> </w:t>
+      </w:r>
+    </w:p>
+    <w:p>
+      <w:pPr>
+        <w:jc w:val="both"/>
+      </w:pPr>
+      <w:r>
+        <w:t xml:space="preserve">Après ces préparations, j’ai pu passer à la création des fameux </w:t>
+      </w:r>
+      <w:r>
+        <w:rPr>
+          <w:i/>
+        </w:rPr>
+        <w:t>bones</w:t>
+      </w:r>
+      <w:r>
+        <w:t xml:space="preserve">, qui sont des vecteurs. J’ai décidé </w:t>
+      </w:r>
+      <w:r>
+        <w:t>d’en placer deux</w:t>
+      </w:r>
+      <w:r>
+        <w:t xml:space="preserve"> pour le corps, ensuite deux pour chaque jambes (qui sont relié </w:t>
+      </w:r>
+      <w:r>
+        <w:t xml:space="preserve">au </w:t>
+      </w:r>
+      <w:r>
+        <w:rPr>
+          <w:i/>
+        </w:rPr>
+        <w:t>bone</w:t>
+      </w:r>
+      <w:r>
+        <w:t xml:space="preserve"> du bas du corps), puis deux pour chaque bras (qui sont relié</w:t>
       </w:r>
       <w:bookmarkStart w:id="1" w:name="_GoBack"/>
       <w:bookmarkEnd w:id="1"/>
       <w:r>
-        <w:t xml:space="preserve"> corps, ce qui donne un résultat encore plus réaliste. Au début, j’avais beaucoup hésiter à utiliser cette méthode, car elle est souvent, presque toujours, utiliser pour la 3</w:t>
-      </w:r>
-      <w:r>
-        <w:t>D</w:t>
-      </w:r>
-      <w:r>
-        <w:t xml:space="preserve"> alors que mon projet est 2</w:t>
-      </w:r>
-      <w:r>
-        <w:t>D</w:t>
-      </w:r>
-      <w:r>
-        <w:t>. Ensuite</w:t>
-      </w:r>
-      <w:r>
-        <w:t xml:space="preserve">, j’ai fait plus de </w:t>
-      </w:r>
-      <w:r>
-        <w:lastRenderedPageBreak/>
-        <w:t>recherche, j’ai essayé pour voir ce que ca donnait et j’ai finalement j’ai décider de l’utiliser pour mon projet.</w:t>
-      </w:r>
-    </w:p>
-    <w:p>
-      <w:pPr>
-        <w:jc w:val="both"/>
-      </w:pPr>
-      <w:r>
-        <w:t>Pour réaliser cette technique</w:t>
-      </w:r>
-      <w:r>
-        <w:t>, a</w:t>
-      </w:r>
-      <w:r>
-        <w:t xml:space="preserve">vant de commencer, j’ai téléchargé dans Unity deux </w:t>
-      </w:r>
-      <w:r>
-        <w:rPr>
-          <w:i/>
-        </w:rPr>
-        <w:t>package manag</w:t>
-      </w:r>
-      <w:r>
-        <w:rPr>
-          <w:i/>
-        </w:rPr>
-        <w:t>er</w:t>
-      </w:r>
-      <w:r>
-        <w:t xml:space="preserve"> : 2D Animation, qui contient </w:t>
-      </w:r>
-      <w:r>
-        <w:t>tous les outils nécessaires</w:t>
-      </w:r>
-      <w:r>
-        <w:t xml:space="preserve"> pour l’animation grâce au squelette, et 2D IK, qui servira par la suite afin de pouvoir utiliser la cinématique inverse (qui </w:t>
-      </w:r>
-      <w:r>
-        <w:t>sera utilisé pour pouvoir faire des mouvements et des rotations plus rapidement avec le personnage en question).</w:t>
-      </w:r>
-      <w:r>
         <w:t xml:space="preserve"> </w:t>
-      </w:r>
-    </w:p>
-    <w:p>
-      <w:pPr>
-        <w:jc w:val="both"/>
-      </w:pPr>
-      <w:r>
-        <w:t xml:space="preserve">Après ces préparations, j’ai pu passer à la création des fameux </w:t>
-      </w:r>
-      <w:r>
-        <w:rPr>
-          <w:i/>
-        </w:rPr>
-        <w:t>bones</w:t>
-      </w:r>
-      <w:r>
-        <w:t xml:space="preserve">, qui sont des vecteurs. J’ai décidé </w:t>
-      </w:r>
-      <w:r>
-        <w:t>d’en placer deux</w:t>
-      </w:r>
-      <w:r>
-        <w:t xml:space="preserve"> pour le corps, ensuite deux pour chaque jambes (qui sont relié </w:t>
-      </w:r>
-      <w:r>
-        <w:t xml:space="preserve">au </w:t>
-      </w:r>
-      <w:r>
-        <w:rPr>
-          <w:i/>
-        </w:rPr>
-        <w:t>bone</w:t>
-      </w:r>
-      <w:r>
-        <w:t xml:space="preserve"> du bas du corps), puis deux pour chaque bras (qui sont relié </w:t>
       </w:r>
       <w:r>
         <w:t xml:space="preserve">au </w:t>
@@ -2532,6 +2544,7 @@
   <w:style w:type="character" w:default="1" w:styleId="Policepardfaut">
     <w:name w:val="Default Paragraph Font"/>
     <w:uiPriority w:val="1"/>
+    <w:semiHidden/>
     <w:unhideWhenUsed/>
   </w:style>
   <w:style w:type="table" w:default="1" w:styleId="TableauNormal">
@@ -3021,7 +3034,7 @@
 </file>
 
 <file path=customXml/itemProps2.xml><?xml version="1.0" encoding="utf-8"?>
-<ds:datastoreItem xmlns:ds="http://schemas.openxmlformats.org/officeDocument/2006/customXml" ds:itemID="{4E900E6B-054C-47EB-AD45-5774D688B25C}">
+<ds:datastoreItem xmlns:ds="http://schemas.openxmlformats.org/officeDocument/2006/customXml" ds:itemID="{9D93919C-5049-4B59-B53B-1683C717D4A2}">
   <ds:schemaRefs>
     <ds:schemaRef ds:uri="http://schemas.openxmlformats.org/officeDocument/2006/bibliography"/>
   </ds:schemaRefs>

</xml_diff>